<commit_message>
[22-09-09 周五 11:43:19] commit: update Blender script (VICPC) v25
</commit_message>
<xml_diff>
--- a/SECTOR-B/Blender.docx
+++ b/SECTOR-B/Blender.docx
@@ -3103,6 +3103,12 @@
         <w:t>延伸面里的布线</w:t>
       </w:r>
       <w:r>
+        <w:rPr>
+          <w:rFonts w:hint="eastAsia"/>
+        </w:rPr>
+        <w:t>连接所有点</w:t>
+      </w:r>
+      <w:r>
         <w:br/>
       </w:r>
       <w:r>
@@ -8065,6 +8071,9 @@
           <w:numId w:val="16"/>
         </w:numPr>
         <w:ind w:firstLineChars="0"/>
+        <w:rPr>
+          <w:rFonts w:hint="eastAsia"/>
+        </w:rPr>
       </w:pPr>
       <w:r>
         <w:rPr>
@@ -8176,6 +8185,105 @@
         </w:rPr>
         <w:t>取消</w:t>
       </w:r>
+    </w:p>
+    <w:p>
+      <w:pPr>
+        <w:pStyle w:val="a3"/>
+        <w:numPr>
+          <w:ilvl w:val="0"/>
+          <w:numId w:val="11"/>
+        </w:numPr>
+        <w:ind w:firstLineChars="0"/>
+      </w:pPr>
+      <w:r>
+        <w:rPr>
+          <w:rFonts w:hint="eastAsia"/>
+          <w:color w:val="70AD47" w:themeColor="accent6"/>
+        </w:rPr>
+        <w:t>ctrl</w:t>
+      </w:r>
+      <w:r>
+        <w:rPr>
+          <w:rFonts w:hint="eastAsia"/>
+          <w:color w:val="70AD47" w:themeColor="accent6"/>
+        </w:rPr>
+        <w:t xml:space="preserve"> </w:t>
+      </w:r>
+      <w:r>
+        <w:rPr>
+          <w:color w:val="70AD47" w:themeColor="accent6"/>
+        </w:rPr>
+        <w:t>b</w:t>
+      </w:r>
+      <w:r>
+        <w:t xml:space="preserve"> </w:t>
+      </w:r>
+      <w:r>
+        <w:rPr>
+          <w:rFonts w:hint="eastAsia"/>
+        </w:rPr>
+        <w:t>设置局部渲染区</w:t>
+      </w:r>
+    </w:p>
+    <w:p>
+      <w:pPr>
+        <w:pStyle w:val="a3"/>
+        <w:numPr>
+          <w:ilvl w:val="0"/>
+          <w:numId w:val="11"/>
+        </w:numPr>
+        <w:ind w:firstLineChars="0"/>
+      </w:pPr>
+      <w:r>
+        <w:rPr>
+          <w:rFonts w:hint="eastAsia"/>
+          <w:color w:val="70AD47" w:themeColor="accent6"/>
+        </w:rPr>
+        <w:t>ctrl</w:t>
+      </w:r>
+      <w:r>
+        <w:rPr>
+          <w:rFonts w:hint="eastAsia"/>
+          <w:color w:val="70AD47" w:themeColor="accent6"/>
+        </w:rPr>
+        <w:t xml:space="preserve"> </w:t>
+      </w:r>
+      <w:r>
+        <w:rPr>
+          <w:rFonts w:hint="eastAsia"/>
+          <w:color w:val="70AD47" w:themeColor="accent6"/>
+        </w:rPr>
+        <w:t>alt</w:t>
+      </w:r>
+      <w:r>
+        <w:rPr>
+          <w:rFonts w:hint="eastAsia"/>
+          <w:color w:val="70AD47" w:themeColor="accent6"/>
+        </w:rPr>
+        <w:t xml:space="preserve"> </w:t>
+      </w:r>
+      <w:r>
+        <w:rPr>
+          <w:color w:val="70AD47" w:themeColor="accent6"/>
+        </w:rPr>
+        <w:t>b</w:t>
+      </w:r>
+      <w:r>
+        <w:t xml:space="preserve"> </w:t>
+      </w:r>
+      <w:r>
+        <w:rPr>
+          <w:rFonts w:hint="eastAsia"/>
+        </w:rPr>
+        <w:t>退出局部渲染</w:t>
+      </w:r>
+    </w:p>
+    <w:p>
+      <w:pPr>
+        <w:rPr>
+          <w:rFonts w:hint="eastAsia"/>
+        </w:rPr>
+      </w:pPr>
     </w:p>
     <w:p>
       <w:pPr>
@@ -9527,99 +9635,6 @@
         <w:t>值</w:t>
       </w:r>
     </w:p>
-    <w:p/>
-    <w:p>
-      <w:pPr>
-        <w:pStyle w:val="a3"/>
-        <w:numPr>
-          <w:ilvl w:val="0"/>
-          <w:numId w:val="11"/>
-        </w:numPr>
-        <w:ind w:firstLineChars="0"/>
-      </w:pPr>
-      <w:r>
-        <w:rPr>
-          <w:rFonts w:hint="eastAsia"/>
-          <w:color w:val="70AD47" w:themeColor="accent6"/>
-        </w:rPr>
-        <w:t>ctrl</w:t>
-      </w:r>
-      <w:r>
-        <w:rPr>
-          <w:rFonts w:hint="eastAsia"/>
-          <w:color w:val="70AD47" w:themeColor="accent6"/>
-        </w:rPr>
-        <w:t xml:space="preserve"> </w:t>
-      </w:r>
-      <w:r>
-        <w:rPr>
-          <w:color w:val="70AD47" w:themeColor="accent6"/>
-        </w:rPr>
-        <w:t>b</w:t>
-      </w:r>
-      <w:r>
-        <w:t xml:space="preserve"> </w:t>
-      </w:r>
-      <w:r>
-        <w:rPr>
-          <w:rFonts w:hint="eastAsia"/>
-        </w:rPr>
-        <w:t>设置局部渲染区</w:t>
-      </w:r>
-    </w:p>
-    <w:p>
-      <w:pPr>
-        <w:pStyle w:val="a3"/>
-        <w:numPr>
-          <w:ilvl w:val="0"/>
-          <w:numId w:val="11"/>
-        </w:numPr>
-        <w:ind w:firstLineChars="0"/>
-      </w:pPr>
-      <w:r>
-        <w:rPr>
-          <w:rFonts w:hint="eastAsia"/>
-          <w:color w:val="70AD47" w:themeColor="accent6"/>
-        </w:rPr>
-        <w:t>ctrl</w:t>
-      </w:r>
-      <w:r>
-        <w:rPr>
-          <w:rFonts w:hint="eastAsia"/>
-          <w:color w:val="70AD47" w:themeColor="accent6"/>
-        </w:rPr>
-        <w:t xml:space="preserve"> </w:t>
-      </w:r>
-      <w:r>
-        <w:rPr>
-          <w:rFonts w:hint="eastAsia"/>
-          <w:color w:val="70AD47" w:themeColor="accent6"/>
-        </w:rPr>
-        <w:t>alt</w:t>
-      </w:r>
-      <w:r>
-        <w:rPr>
-          <w:rFonts w:hint="eastAsia"/>
-          <w:color w:val="70AD47" w:themeColor="accent6"/>
-        </w:rPr>
-        <w:t xml:space="preserve"> </w:t>
-      </w:r>
-      <w:r>
-        <w:rPr>
-          <w:color w:val="70AD47" w:themeColor="accent6"/>
-        </w:rPr>
-        <w:t>b</w:t>
-      </w:r>
-      <w:r>
-        <w:t xml:space="preserve"> </w:t>
-      </w:r>
-      <w:r>
-        <w:rPr>
-          <w:rFonts w:hint="eastAsia"/>
-        </w:rPr>
-        <w:t>退出局部渲染</w:t>
-      </w:r>
-    </w:p>
     <w:p>
       <w:r>
         <w:rPr>
@@ -9684,7 +9699,6 @@
         <w:rPr>
           <w:noProof/>
         </w:rPr>
-        <w:lastRenderedPageBreak/>
         <w:drawing>
           <wp:inline distT="0" distB="0" distL="0" distR="0" wp14:anchorId="6AFF2273" wp14:editId="58D983D9">
             <wp:extent cx="2961983" cy="1365616"/>
@@ -9730,6 +9744,7 @@
         <w:rPr>
           <w:rFonts w:hint="eastAsia"/>
         </w:rPr>
+        <w:lastRenderedPageBreak/>
         <w:t>透明贴图设置</w:t>
       </w:r>
     </w:p>
@@ -10127,13 +10142,7 @@
         <w:rPr>
           <w:rFonts w:hint="eastAsia"/>
         </w:rPr>
-        <w:t>再根</w:t>
-      </w:r>
-      <w:r>
-        <w:rPr>
-          <w:rFonts w:hint="eastAsia"/>
-        </w:rPr>
-        <w:t>据效果调节</w:t>
+        <w:t>再根据效果调节</w:t>
       </w:r>
       <w:r>
         <w:rPr>
@@ -12386,7 +12395,7 @@
       <w:rPr>
         <w:noProof/>
       </w:rPr>
-      <w:instrText>3</w:instrText>
+      <w:instrText>6</w:instrText>
     </w:r>
     <w:r>
       <w:fldChar w:fldCharType="end"/>
@@ -12401,7 +12410,7 @@
       <w:rPr>
         <w:noProof/>
       </w:rPr>
-      <w:t>5</w:t>
+      <w:t>11</w:t>
     </w:r>
     <w:r>
       <w:fldChar w:fldCharType="end"/>
@@ -12440,7 +12449,7 @@
       <w:rPr>
         <w:noProof/>
       </w:rPr>
-      <w:instrText>3</w:instrText>
+      <w:instrText>6</w:instrText>
     </w:r>
     <w:r>
       <w:fldChar w:fldCharType="end"/>
@@ -12455,7 +12464,7 @@
       <w:rPr>
         <w:noProof/>
       </w:rPr>
-      <w:t>6</w:t>
+      <w:t>12</w:t>
     </w:r>
     <w:r>
       <w:fldChar w:fldCharType="end"/>

</xml_diff>